<commit_message>
# Fix CU: Administrador de Publicidad => Productor Publicidad
</commit_message>
<xml_diff>
--- a/Casos de Uso.docx
+++ b/Casos de Uso.docx
@@ -349,23 +349,7 @@
               <w:rPr>
                 <w:rFonts w:cs="Arial"/>
               </w:rPr>
-              <w:t xml:space="preserve">Permite visualizar en un mapa los sanitarios </w:t>
-            </w:r>
-            <w:proofErr w:type="spellStart"/>
-            <w:proofErr w:type="gramStart"/>
-            <w:r>
-              <w:rPr>
-                <w:rFonts w:cs="Arial"/>
-              </w:rPr>
-              <w:t>mas</w:t>
-            </w:r>
-            <w:proofErr w:type="spellEnd"/>
-            <w:proofErr w:type="gramEnd"/>
-            <w:r>
-              <w:rPr>
-                <w:rFonts w:cs="Arial"/>
-              </w:rPr>
-              <w:t xml:space="preserve"> próximos a la ubicación del consumidor.</w:t>
+              <w:t>Permite visualizar en un mapa los sanitarios mas próximos a la ubicación del consumidor.</w:t>
             </w:r>
           </w:p>
         </w:tc>
@@ -896,21 +880,7 @@
               <w:rPr>
                 <w:rFonts w:cs="Arial"/>
               </w:rPr>
-              <w:t xml:space="preserve">Permite al contribuidor agregar al perfil </w:t>
-            </w:r>
-            <w:proofErr w:type="gramStart"/>
-            <w:r>
-              <w:rPr>
-                <w:rFonts w:cs="Arial"/>
-              </w:rPr>
-              <w:t>del sanitario fotos</w:t>
-            </w:r>
-            <w:proofErr w:type="gramEnd"/>
-            <w:r>
-              <w:rPr>
-                <w:rFonts w:cs="Arial"/>
-              </w:rPr>
-              <w:t xml:space="preserve"> del mismo. </w:t>
+              <w:t xml:space="preserve">Permite al contribuidor agregar al perfil del sanitario fotos del mismo. </w:t>
             </w:r>
           </w:p>
         </w:tc>
@@ -1170,7 +1140,13 @@
               <w:jc w:val="both"/>
             </w:pPr>
             <w:r>
-              <w:t>Permite a un administrador de publicidad la creación, modificación y eliminación de publicidad</w:t>
+              <w:t xml:space="preserve">Permite a un </w:t>
+            </w:r>
+            <w:r>
+              <w:t>productor</w:t>
+            </w:r>
+            <w:r>
+              <w:t xml:space="preserve"> de publicidad la creación, modificación y eliminación de publicidad</w:t>
             </w:r>
           </w:p>
         </w:tc>
@@ -1202,7 +1178,7 @@
       <w:r>
         <w:rPr>
           <w:noProof/>
-          <w:lang w:eastAsia="es-AR"/>
+          <w:lang w:val="es-ES" w:eastAsia="es-ES"/>
         </w:rPr>
         <w:drawing>
           <wp:inline distT="0" distB="0" distL="0" distR="0">
@@ -1222,7 +1198,7 @@
                     </pic:cNvPicPr>
                   </pic:nvPicPr>
                   <pic:blipFill>
-                    <a:blip r:embed="rId5"/>
+                    <a:blip r:embed="rId7"/>
                     <a:srcRect/>
                     <a:stretch>
                       <a:fillRect/>
@@ -1267,7 +1243,7 @@
       <w:r>
         <w:rPr>
           <w:noProof/>
-          <w:lang w:eastAsia="es-AR"/>
+          <w:lang w:val="es-ES" w:eastAsia="es-ES"/>
         </w:rPr>
         <w:lastRenderedPageBreak/>
         <w:drawing>
@@ -1288,7 +1264,7 @@
                     </pic:cNvPicPr>
                   </pic:nvPicPr>
                   <pic:blipFill>
-                    <a:blip r:embed="rId6"/>
+                    <a:blip r:embed="rId8"/>
                     <a:srcRect/>
                     <a:stretch>
                       <a:fillRect/>
@@ -1673,21 +1649,7 @@
               <w:rPr>
                 <w:rFonts w:cs="Arial"/>
               </w:rPr>
-              <w:t xml:space="preserve">Grupo 1 : Social </w:t>
-            </w:r>
-            <w:proofErr w:type="spellStart"/>
-            <w:r>
-              <w:rPr>
-                <w:rFonts w:cs="Arial"/>
-              </w:rPr>
-              <w:t>Toilet</w:t>
-            </w:r>
-            <w:proofErr w:type="spellEnd"/>
-            <w:r>
-              <w:rPr>
-                <w:rFonts w:cs="Arial"/>
-              </w:rPr>
-              <w:t xml:space="preserve"> </w:t>
+              <w:t xml:space="preserve">Grupo 1 : Social Toilet </w:t>
             </w:r>
           </w:p>
         </w:tc>
@@ -2266,21 +2228,7 @@
               <w:rPr>
                 <w:rFonts w:cs="Arial"/>
               </w:rPr>
-              <w:t xml:space="preserve">El flujo continúa en el siguiente paso del flujo </w:t>
-            </w:r>
-            <w:proofErr w:type="spellStart"/>
-            <w:r>
-              <w:rPr>
-                <w:rFonts w:cs="Arial"/>
-              </w:rPr>
-              <w:t>invocante</w:t>
-            </w:r>
-            <w:proofErr w:type="spellEnd"/>
-            <w:r>
-              <w:rPr>
-                <w:rFonts w:cs="Arial"/>
-              </w:rPr>
-              <w:t>.</w:t>
+              <w:t>El flujo continúa en el siguiente paso del flujo invocante.</w:t>
             </w:r>
           </w:p>
         </w:tc>
@@ -2392,35 +2340,7 @@
               <w:rPr>
                 <w:rFonts w:cs="Arial"/>
               </w:rPr>
-              <w:t xml:space="preserve">El flujo </w:t>
-            </w:r>
-            <w:proofErr w:type="gramStart"/>
-            <w:r>
-              <w:rPr>
-                <w:rFonts w:cs="Arial"/>
-              </w:rPr>
-              <w:t>continua</w:t>
-            </w:r>
-            <w:proofErr w:type="gramEnd"/>
-            <w:r>
-              <w:rPr>
-                <w:rFonts w:cs="Arial"/>
-              </w:rPr>
-              <w:t xml:space="preserve"> en el último paso del flujo </w:t>
-            </w:r>
-            <w:proofErr w:type="spellStart"/>
-            <w:r>
-              <w:rPr>
-                <w:rFonts w:cs="Arial"/>
-              </w:rPr>
-              <w:t>invocante</w:t>
-            </w:r>
-            <w:proofErr w:type="spellEnd"/>
-            <w:r>
-              <w:rPr>
-                <w:rFonts w:cs="Arial"/>
-              </w:rPr>
-              <w:t>.</w:t>
+              <w:t>El flujo continua en el último paso del flujo invocante.</w:t>
             </w:r>
           </w:p>
           <w:p>
@@ -2473,35 +2393,7 @@
               <w:rPr>
                 <w:rFonts w:cs="Arial"/>
               </w:rPr>
-              <w:t xml:space="preserve">El flujo </w:t>
-            </w:r>
-            <w:proofErr w:type="gramStart"/>
-            <w:r>
-              <w:rPr>
-                <w:rFonts w:cs="Arial"/>
-              </w:rPr>
-              <w:t>continua</w:t>
-            </w:r>
-            <w:proofErr w:type="gramEnd"/>
-            <w:r>
-              <w:rPr>
-                <w:rFonts w:cs="Arial"/>
-              </w:rPr>
-              <w:t xml:space="preserve"> en el último paso del flujo </w:t>
-            </w:r>
-            <w:proofErr w:type="spellStart"/>
-            <w:r>
-              <w:rPr>
-                <w:rFonts w:cs="Arial"/>
-              </w:rPr>
-              <w:t>invocante</w:t>
-            </w:r>
-            <w:proofErr w:type="spellEnd"/>
-            <w:r>
-              <w:rPr>
-                <w:rFonts w:cs="Arial"/>
-              </w:rPr>
-              <w:t>.</w:t>
+              <w:t>El flujo continua en el último paso del flujo invocante.</w:t>
             </w:r>
           </w:p>
           <w:p>
@@ -2877,21 +2769,7 @@
               <w:rPr>
                 <w:rFonts w:cs="Arial"/>
               </w:rPr>
-              <w:t xml:space="preserve">Grupo 1 : Social </w:t>
-            </w:r>
-            <w:proofErr w:type="spellStart"/>
-            <w:r>
-              <w:rPr>
-                <w:rFonts w:cs="Arial"/>
-              </w:rPr>
-              <w:t>Toilet</w:t>
-            </w:r>
-            <w:proofErr w:type="spellEnd"/>
-            <w:r>
-              <w:rPr>
-                <w:rFonts w:cs="Arial"/>
-              </w:rPr>
-              <w:t xml:space="preserve"> </w:t>
+              <w:t xml:space="preserve">Grupo 1 : Social Toilet </w:t>
             </w:r>
           </w:p>
         </w:tc>
@@ -3834,21 +3712,7 @@
               <w:rPr>
                 <w:rFonts w:cs="Arial"/>
               </w:rPr>
-              <w:t xml:space="preserve">Grupo 1 : Social </w:t>
-            </w:r>
-            <w:proofErr w:type="spellStart"/>
-            <w:r>
-              <w:rPr>
-                <w:rFonts w:cs="Arial"/>
-              </w:rPr>
-              <w:t>Toilet</w:t>
-            </w:r>
-            <w:proofErr w:type="spellEnd"/>
-            <w:r>
-              <w:rPr>
-                <w:rFonts w:cs="Arial"/>
-              </w:rPr>
-              <w:t xml:space="preserve"> </w:t>
+              <w:t xml:space="preserve">Grupo 1 : Social Toilet </w:t>
             </w:r>
           </w:p>
         </w:tc>
@@ -4518,35 +4382,7 @@
               <w:rPr>
                 <w:rFonts w:cs="Arial"/>
               </w:rPr>
-              <w:t xml:space="preserve">El flujo </w:t>
-            </w:r>
-            <w:proofErr w:type="gramStart"/>
-            <w:r>
-              <w:rPr>
-                <w:rFonts w:cs="Arial"/>
-              </w:rPr>
-              <w:t>continua</w:t>
-            </w:r>
-            <w:proofErr w:type="gramEnd"/>
-            <w:r>
-              <w:rPr>
-                <w:rFonts w:cs="Arial"/>
-              </w:rPr>
-              <w:t xml:space="preserve"> en el último paso del flujo </w:t>
-            </w:r>
-            <w:proofErr w:type="spellStart"/>
-            <w:r>
-              <w:rPr>
-                <w:rFonts w:cs="Arial"/>
-              </w:rPr>
-              <w:t>invocante</w:t>
-            </w:r>
-            <w:proofErr w:type="spellEnd"/>
-            <w:r>
-              <w:rPr>
-                <w:rFonts w:cs="Arial"/>
-              </w:rPr>
-              <w:t>.</w:t>
+              <w:t>El flujo continua en el último paso del flujo invocante.</w:t>
             </w:r>
           </w:p>
           <w:p>
@@ -4592,35 +4428,7 @@
               <w:rPr>
                 <w:rFonts w:cs="Arial"/>
               </w:rPr>
-              <w:t xml:space="preserve">El flujo </w:t>
-            </w:r>
-            <w:proofErr w:type="gramStart"/>
-            <w:r>
-              <w:rPr>
-                <w:rFonts w:cs="Arial"/>
-              </w:rPr>
-              <w:t>continua</w:t>
-            </w:r>
-            <w:proofErr w:type="gramEnd"/>
-            <w:r>
-              <w:rPr>
-                <w:rFonts w:cs="Arial"/>
-              </w:rPr>
-              <w:t xml:space="preserve"> en el paso anterior del flujo </w:t>
-            </w:r>
-            <w:proofErr w:type="spellStart"/>
-            <w:r>
-              <w:rPr>
-                <w:rFonts w:cs="Arial"/>
-              </w:rPr>
-              <w:t>invocante</w:t>
-            </w:r>
-            <w:proofErr w:type="spellEnd"/>
-            <w:r>
-              <w:rPr>
-                <w:rFonts w:cs="Arial"/>
-              </w:rPr>
-              <w:t>.</w:t>
+              <w:t>El flujo continua en el paso anterior del flujo invocante.</w:t>
             </w:r>
           </w:p>
           <w:p>
@@ -4666,35 +4474,7 @@
               <w:rPr>
                 <w:rFonts w:cs="Arial"/>
               </w:rPr>
-              <w:t xml:space="preserve">El flujo </w:t>
-            </w:r>
-            <w:proofErr w:type="gramStart"/>
-            <w:r>
-              <w:rPr>
-                <w:rFonts w:cs="Arial"/>
-              </w:rPr>
-              <w:t>continua</w:t>
-            </w:r>
-            <w:proofErr w:type="gramEnd"/>
-            <w:r>
-              <w:rPr>
-                <w:rFonts w:cs="Arial"/>
-              </w:rPr>
-              <w:t xml:space="preserve"> en el paso anterior del flujo </w:t>
-            </w:r>
-            <w:proofErr w:type="spellStart"/>
-            <w:r>
-              <w:rPr>
-                <w:rFonts w:cs="Arial"/>
-              </w:rPr>
-              <w:t>invocante</w:t>
-            </w:r>
-            <w:proofErr w:type="spellEnd"/>
-            <w:r>
-              <w:rPr>
-                <w:rFonts w:cs="Arial"/>
-              </w:rPr>
-              <w:t>.</w:t>
+              <w:t>El flujo continua en el paso anterior del flujo invocante.</w:t>
             </w:r>
           </w:p>
         </w:tc>
@@ -5064,21 +4844,7 @@
               <w:rPr>
                 <w:rFonts w:cs="Arial"/>
               </w:rPr>
-              <w:t xml:space="preserve">Grupo 1 : Social </w:t>
-            </w:r>
-            <w:proofErr w:type="spellStart"/>
-            <w:r>
-              <w:rPr>
-                <w:rFonts w:cs="Arial"/>
-              </w:rPr>
-              <w:t>Toilet</w:t>
-            </w:r>
-            <w:proofErr w:type="spellEnd"/>
-            <w:r>
-              <w:rPr>
-                <w:rFonts w:cs="Arial"/>
-              </w:rPr>
-              <w:t xml:space="preserve"> </w:t>
+              <w:t xml:space="preserve">Grupo 1 : Social Toilet </w:t>
             </w:r>
           </w:p>
         </w:tc>
@@ -5492,21 +5258,7 @@
               <w:rPr>
                 <w:rFonts w:cs="Arial"/>
               </w:rPr>
-              <w:t xml:space="preserve">El sistema muestra el perfil del mismo con </w:t>
-            </w:r>
-            <w:proofErr w:type="gramStart"/>
-            <w:r>
-              <w:rPr>
-                <w:rFonts w:cs="Arial"/>
-              </w:rPr>
-              <w:t>sus respectiva información</w:t>
-            </w:r>
-            <w:proofErr w:type="gramEnd"/>
-            <w:r>
-              <w:rPr>
-                <w:rFonts w:cs="Arial"/>
-              </w:rPr>
-              <w:t xml:space="preserve"> y las opciones "</w:t>
+              <w:t>El sistema muestra el perfil del mismo con sus respectiva información y las opciones "</w:t>
             </w:r>
             <w:r>
               <w:rPr>
@@ -5556,21 +5308,7 @@
               <w:rPr>
                 <w:rFonts w:cs="Arial"/>
               </w:rPr>
-              <w:t xml:space="preserve">El sistema proporciona una plantilla con cada uno de los aspectos (higiene, tamaño, disponibilidad de insumos, </w:t>
-            </w:r>
-            <w:proofErr w:type="spellStart"/>
-            <w:r>
-              <w:rPr>
-                <w:rFonts w:cs="Arial"/>
-              </w:rPr>
-              <w:t>etc</w:t>
-            </w:r>
-            <w:proofErr w:type="spellEnd"/>
-            <w:r>
-              <w:rPr>
-                <w:rFonts w:cs="Arial"/>
-              </w:rPr>
-              <w:t>) a puntuar.</w:t>
+              <w:t>El sistema proporciona una plantilla con cada uno de los aspectos (higiene, tamaño, disponibilidad de insumos, etc) a puntuar.</w:t>
             </w:r>
           </w:p>
           <w:p>
@@ -5825,35 +5563,7 @@
               <w:rPr>
                 <w:rFonts w:cs="Arial"/>
               </w:rPr>
-              <w:t xml:space="preserve">El flujo </w:t>
-            </w:r>
-            <w:proofErr w:type="gramStart"/>
-            <w:r>
-              <w:rPr>
-                <w:rFonts w:cs="Arial"/>
-              </w:rPr>
-              <w:t>continua</w:t>
-            </w:r>
-            <w:proofErr w:type="gramEnd"/>
-            <w:r>
-              <w:rPr>
-                <w:rFonts w:cs="Arial"/>
-              </w:rPr>
-              <w:t xml:space="preserve"> en el paso anterior del flujo </w:t>
-            </w:r>
-            <w:proofErr w:type="spellStart"/>
-            <w:r>
-              <w:rPr>
-                <w:rFonts w:cs="Arial"/>
-              </w:rPr>
-              <w:t>invocante</w:t>
-            </w:r>
-            <w:proofErr w:type="spellEnd"/>
-            <w:r>
-              <w:rPr>
-                <w:rFonts w:cs="Arial"/>
-              </w:rPr>
-              <w:t>.</w:t>
+              <w:t>El flujo continua en el paso anterior del flujo invocante.</w:t>
             </w:r>
           </w:p>
         </w:tc>
@@ -6177,21 +5887,7 @@
               <w:rPr>
                 <w:rFonts w:cs="Arial"/>
               </w:rPr>
-              <w:t xml:space="preserve">Permite al contribuidor agregar al perfil </w:t>
-            </w:r>
-            <w:proofErr w:type="gramStart"/>
-            <w:r>
-              <w:rPr>
-                <w:rFonts w:cs="Arial"/>
-              </w:rPr>
-              <w:t>del sanitario fotos</w:t>
-            </w:r>
-            <w:proofErr w:type="gramEnd"/>
-            <w:r>
-              <w:rPr>
-                <w:rFonts w:cs="Arial"/>
-              </w:rPr>
-              <w:t xml:space="preserve"> del mismo. </w:t>
+              <w:t xml:space="preserve">Permite al contribuidor agregar al perfil del sanitario fotos del mismo. </w:t>
             </w:r>
           </w:p>
         </w:tc>
@@ -6257,21 +5953,7 @@
               <w:rPr>
                 <w:rFonts w:cs="Arial"/>
               </w:rPr>
-              <w:t xml:space="preserve">Grupo 1 : Social </w:t>
-            </w:r>
-            <w:proofErr w:type="spellStart"/>
-            <w:r>
-              <w:rPr>
-                <w:rFonts w:cs="Arial"/>
-              </w:rPr>
-              <w:t>Toilet</w:t>
-            </w:r>
-            <w:proofErr w:type="spellEnd"/>
-            <w:r>
-              <w:rPr>
-                <w:rFonts w:cs="Arial"/>
-              </w:rPr>
-              <w:t xml:space="preserve"> </w:t>
+              <w:t xml:space="preserve">Grupo 1 : Social Toilet </w:t>
             </w:r>
           </w:p>
         </w:tc>
@@ -6685,21 +6367,7 @@
               <w:rPr>
                 <w:rFonts w:cs="Arial"/>
               </w:rPr>
-              <w:t xml:space="preserve">El sistema muestra el perfil del mismo con </w:t>
-            </w:r>
-            <w:proofErr w:type="gramStart"/>
-            <w:r>
-              <w:rPr>
-                <w:rFonts w:cs="Arial"/>
-              </w:rPr>
-              <w:t>la opciones</w:t>
-            </w:r>
-            <w:proofErr w:type="gramEnd"/>
-            <w:r>
-              <w:rPr>
-                <w:rFonts w:cs="Arial"/>
-              </w:rPr>
-              <w:t xml:space="preserve"> "</w:t>
+              <w:t>El sistema muestra el perfil del mismo con la opciones "</w:t>
             </w:r>
             <w:r>
               <w:rPr>
@@ -6831,21 +6499,7 @@
               <w:rPr>
                 <w:rFonts w:cs="Arial"/>
               </w:rPr>
-              <w:t xml:space="preserve">” ejecutar </w:t>
-            </w:r>
-            <w:proofErr w:type="spellStart"/>
-            <w:r>
-              <w:rPr>
-                <w:rFonts w:cs="Arial"/>
-              </w:rPr>
-              <w:t>subflujo</w:t>
-            </w:r>
-            <w:proofErr w:type="spellEnd"/>
-            <w:r>
-              <w:rPr>
-                <w:rFonts w:cs="Arial"/>
-              </w:rPr>
-              <w:t xml:space="preserve"> </w:t>
+              <w:t xml:space="preserve">” ejecutar subflujo </w:t>
             </w:r>
             <w:r>
               <w:rPr>
@@ -6877,21 +6531,7 @@
               <w:rPr>
                 <w:rFonts w:cs="Arial"/>
               </w:rPr>
-              <w:t xml:space="preserve">” ejecutar </w:t>
-            </w:r>
-            <w:proofErr w:type="spellStart"/>
-            <w:r>
-              <w:rPr>
-                <w:rFonts w:cs="Arial"/>
-              </w:rPr>
-              <w:t>subflujo</w:t>
-            </w:r>
-            <w:proofErr w:type="spellEnd"/>
-            <w:r>
-              <w:rPr>
-                <w:rFonts w:cs="Arial"/>
-              </w:rPr>
-              <w:t xml:space="preserve"> </w:t>
+              <w:t xml:space="preserve">” ejecutar subflujo </w:t>
             </w:r>
             <w:r>
               <w:rPr>
@@ -6923,21 +6563,7 @@
               <w:rPr>
                 <w:rFonts w:cs="Arial"/>
               </w:rPr>
-              <w:t xml:space="preserve">” ejecutar </w:t>
-            </w:r>
-            <w:proofErr w:type="spellStart"/>
-            <w:r>
-              <w:rPr>
-                <w:rFonts w:cs="Arial"/>
-              </w:rPr>
-              <w:t>subflujo</w:t>
-            </w:r>
-            <w:proofErr w:type="spellEnd"/>
-            <w:r>
-              <w:rPr>
-                <w:rFonts w:cs="Arial"/>
-              </w:rPr>
-              <w:t xml:space="preserve"> </w:t>
+              <w:t xml:space="preserve">” ejecutar subflujo </w:t>
             </w:r>
             <w:r>
               <w:rPr>
@@ -6993,7 +6619,6 @@
               <w:spacing w:after="0"/>
               <w:jc w:val="both"/>
             </w:pPr>
-            <w:proofErr w:type="spellStart"/>
             <w:r>
               <w:rPr>
                 <w:rFonts w:cs="Arial"/>
@@ -7001,7 +6626,6 @@
               </w:rPr>
               <w:t>Subflujos</w:t>
             </w:r>
-            <w:proofErr w:type="spellEnd"/>
           </w:p>
         </w:tc>
       </w:tr>
@@ -7249,35 +6873,7 @@
               <w:rPr>
                 <w:rFonts w:cs="Arial"/>
               </w:rPr>
-              <w:t xml:space="preserve">El flujo </w:t>
-            </w:r>
-            <w:proofErr w:type="gramStart"/>
-            <w:r>
-              <w:rPr>
-                <w:rFonts w:cs="Arial"/>
-              </w:rPr>
-              <w:t>continua</w:t>
-            </w:r>
-            <w:proofErr w:type="gramEnd"/>
-            <w:r>
-              <w:rPr>
-                <w:rFonts w:cs="Arial"/>
-              </w:rPr>
-              <w:t xml:space="preserve"> en el paso siguiente del flujo </w:t>
-            </w:r>
-            <w:proofErr w:type="spellStart"/>
-            <w:r>
-              <w:rPr>
-                <w:rFonts w:cs="Arial"/>
-              </w:rPr>
-              <w:t>invocante</w:t>
-            </w:r>
-            <w:proofErr w:type="spellEnd"/>
-            <w:r>
-              <w:rPr>
-                <w:rFonts w:cs="Arial"/>
-              </w:rPr>
-              <w:t>.</w:t>
+              <w:t>El flujo continua en el paso siguiente del flujo invocante.</w:t>
             </w:r>
           </w:p>
         </w:tc>
@@ -7382,35 +6978,7 @@
               <w:rPr>
                 <w:rFonts w:cs="Arial"/>
               </w:rPr>
-              <w:t xml:space="preserve">El flujo </w:t>
-            </w:r>
-            <w:proofErr w:type="gramStart"/>
-            <w:r>
-              <w:rPr>
-                <w:rFonts w:cs="Arial"/>
-              </w:rPr>
-              <w:t>continua</w:t>
-            </w:r>
-            <w:proofErr w:type="gramEnd"/>
-            <w:r>
-              <w:rPr>
-                <w:rFonts w:cs="Arial"/>
-              </w:rPr>
-              <w:t xml:space="preserve"> en el paso anterior al flujo </w:t>
-            </w:r>
-            <w:proofErr w:type="spellStart"/>
-            <w:r>
-              <w:rPr>
-                <w:rFonts w:cs="Arial"/>
-              </w:rPr>
-              <w:t>invocante</w:t>
-            </w:r>
-            <w:proofErr w:type="spellEnd"/>
-            <w:r>
-              <w:rPr>
-                <w:rFonts w:cs="Arial"/>
-              </w:rPr>
-              <w:t>.</w:t>
+              <w:t>El flujo continua en el paso anterior al flujo invocante.</w:t>
             </w:r>
           </w:p>
         </w:tc>
@@ -7499,21 +7067,7 @@
               <w:rPr>
                 <w:rFonts w:cs="Arial"/>
               </w:rPr>
-              <w:t xml:space="preserve">El sistema informa que la imagen seleccionada es inválida con su correspondiente motivo (tamaño, formato, </w:t>
-            </w:r>
-            <w:proofErr w:type="spellStart"/>
-            <w:r>
-              <w:rPr>
-                <w:rFonts w:cs="Arial"/>
-              </w:rPr>
-              <w:t>etc</w:t>
-            </w:r>
-            <w:proofErr w:type="spellEnd"/>
-            <w:r>
-              <w:rPr>
-                <w:rFonts w:cs="Arial"/>
-              </w:rPr>
-              <w:t>).</w:t>
+              <w:t>El sistema informa que la imagen seleccionada es inválida con su correspondiente motivo (tamaño, formato, etc).</w:t>
             </w:r>
           </w:p>
           <w:p>
@@ -7529,35 +7083,7 @@
               <w:rPr>
                 <w:rFonts w:cs="Arial"/>
               </w:rPr>
-              <w:t xml:space="preserve">El flujo </w:t>
-            </w:r>
-            <w:proofErr w:type="gramStart"/>
-            <w:r>
-              <w:rPr>
-                <w:rFonts w:cs="Arial"/>
-              </w:rPr>
-              <w:t>continua</w:t>
-            </w:r>
-            <w:proofErr w:type="gramEnd"/>
-            <w:r>
-              <w:rPr>
-                <w:rFonts w:cs="Arial"/>
-              </w:rPr>
-              <w:t xml:space="preserve"> en el paso anterior del flujo </w:t>
-            </w:r>
-            <w:proofErr w:type="spellStart"/>
-            <w:r>
-              <w:rPr>
-                <w:rFonts w:cs="Arial"/>
-              </w:rPr>
-              <w:t>invocante</w:t>
-            </w:r>
-            <w:proofErr w:type="spellEnd"/>
-            <w:r>
-              <w:rPr>
-                <w:rFonts w:cs="Arial"/>
-              </w:rPr>
-              <w:t>.</w:t>
+              <w:t>El flujo continua en el paso anterior del flujo invocante.</w:t>
             </w:r>
           </w:p>
           <w:p>
@@ -7603,35 +7129,7 @@
               <w:rPr>
                 <w:rFonts w:cs="Arial"/>
               </w:rPr>
-              <w:t xml:space="preserve">El flujo </w:t>
-            </w:r>
-            <w:proofErr w:type="gramStart"/>
-            <w:r>
-              <w:rPr>
-                <w:rFonts w:cs="Arial"/>
-              </w:rPr>
-              <w:t>continua</w:t>
-            </w:r>
-            <w:proofErr w:type="gramEnd"/>
-            <w:r>
-              <w:rPr>
-                <w:rFonts w:cs="Arial"/>
-              </w:rPr>
-              <w:t xml:space="preserve"> en el paso anterior del flujo </w:t>
-            </w:r>
-            <w:proofErr w:type="spellStart"/>
-            <w:r>
-              <w:rPr>
-                <w:rFonts w:cs="Arial"/>
-              </w:rPr>
-              <w:t>invocante</w:t>
-            </w:r>
-            <w:proofErr w:type="spellEnd"/>
-            <w:r>
-              <w:rPr>
-                <w:rFonts w:cs="Arial"/>
-              </w:rPr>
-              <w:t>.</w:t>
+              <w:t>El flujo continua en el paso anterior del flujo invocante.</w:t>
             </w:r>
           </w:p>
         </w:tc>
@@ -8000,21 +7498,7 @@
               <w:rPr>
                 <w:rFonts w:cs="Arial"/>
               </w:rPr>
-              <w:t xml:space="preserve">Grupo 1 : Social </w:t>
-            </w:r>
-            <w:proofErr w:type="spellStart"/>
-            <w:r>
-              <w:rPr>
-                <w:rFonts w:cs="Arial"/>
-              </w:rPr>
-              <w:t>Toilet</w:t>
-            </w:r>
-            <w:proofErr w:type="spellEnd"/>
-            <w:r>
-              <w:rPr>
-                <w:rFonts w:cs="Arial"/>
-              </w:rPr>
-              <w:t xml:space="preserve"> </w:t>
+              <w:t xml:space="preserve">Grupo 1 : Social Toilet </w:t>
             </w:r>
           </w:p>
         </w:tc>
@@ -9060,35 +8544,7 @@
               <w:rPr>
                 <w:rFonts w:cs="Arial"/>
               </w:rPr>
-              <w:t xml:space="preserve">El flujo </w:t>
-            </w:r>
-            <w:proofErr w:type="gramStart"/>
-            <w:r>
-              <w:rPr>
-                <w:rFonts w:cs="Arial"/>
-              </w:rPr>
-              <w:t>continua</w:t>
-            </w:r>
-            <w:proofErr w:type="gramEnd"/>
-            <w:r>
-              <w:rPr>
-                <w:rFonts w:cs="Arial"/>
-              </w:rPr>
-              <w:t xml:space="preserve"> en el último paso del flujo </w:t>
-            </w:r>
-            <w:proofErr w:type="spellStart"/>
-            <w:r>
-              <w:rPr>
-                <w:rFonts w:cs="Arial"/>
-              </w:rPr>
-              <w:t>invocante</w:t>
-            </w:r>
-            <w:proofErr w:type="spellEnd"/>
-            <w:r>
-              <w:rPr>
-                <w:rFonts w:cs="Arial"/>
-              </w:rPr>
-              <w:t>.</w:t>
+              <w:t>El flujo continua en el último paso del flujo invocante.</w:t>
             </w:r>
           </w:p>
           <w:p>
@@ -9134,35 +8590,7 @@
               <w:rPr>
                 <w:rFonts w:cs="Arial"/>
               </w:rPr>
-              <w:t xml:space="preserve">El flujo </w:t>
-            </w:r>
-            <w:proofErr w:type="gramStart"/>
-            <w:r>
-              <w:rPr>
-                <w:rFonts w:cs="Arial"/>
-              </w:rPr>
-              <w:t>continua</w:t>
-            </w:r>
-            <w:proofErr w:type="gramEnd"/>
-            <w:r>
-              <w:rPr>
-                <w:rFonts w:cs="Arial"/>
-              </w:rPr>
-              <w:t xml:space="preserve"> en el paso anterior del flujo </w:t>
-            </w:r>
-            <w:proofErr w:type="spellStart"/>
-            <w:r>
-              <w:rPr>
-                <w:rFonts w:cs="Arial"/>
-              </w:rPr>
-              <w:t>invocante</w:t>
-            </w:r>
-            <w:proofErr w:type="spellEnd"/>
-            <w:r>
-              <w:rPr>
-                <w:rFonts w:cs="Arial"/>
-              </w:rPr>
-              <w:t>.</w:t>
+              <w:t>El flujo continua en el paso anterior del flujo invocante.</w:t>
             </w:r>
           </w:p>
           <w:p>
@@ -9204,35 +8632,7 @@
               <w:rPr>
                 <w:rFonts w:cs="Arial"/>
               </w:rPr>
-              <w:t xml:space="preserve">El flujo </w:t>
-            </w:r>
-            <w:proofErr w:type="gramStart"/>
-            <w:r>
-              <w:rPr>
-                <w:rFonts w:cs="Arial"/>
-              </w:rPr>
-              <w:t>continua</w:t>
-            </w:r>
-            <w:proofErr w:type="gramEnd"/>
-            <w:r>
-              <w:rPr>
-                <w:rFonts w:cs="Arial"/>
-              </w:rPr>
-              <w:t xml:space="preserve"> en el paso anterior del flujo </w:t>
-            </w:r>
-            <w:proofErr w:type="spellStart"/>
-            <w:r>
-              <w:rPr>
-                <w:rFonts w:cs="Arial"/>
-              </w:rPr>
-              <w:t>invocante</w:t>
-            </w:r>
-            <w:proofErr w:type="spellEnd"/>
-            <w:r>
-              <w:rPr>
-                <w:rFonts w:cs="Arial"/>
-              </w:rPr>
-              <w:t>.</w:t>
+              <w:t>El flujo continua en el paso anterior del flujo invocante.</w:t>
             </w:r>
           </w:p>
         </w:tc>
@@ -9594,21 +8994,7 @@
               <w:rPr>
                 <w:rFonts w:cs="Arial"/>
               </w:rPr>
-              <w:t xml:space="preserve">Grupo 1 : Social </w:t>
-            </w:r>
-            <w:proofErr w:type="spellStart"/>
-            <w:r>
-              <w:rPr>
-                <w:rFonts w:cs="Arial"/>
-              </w:rPr>
-              <w:t>Toilet</w:t>
-            </w:r>
-            <w:proofErr w:type="spellEnd"/>
-            <w:r>
-              <w:rPr>
-                <w:rFonts w:cs="Arial"/>
-              </w:rPr>
-              <w:t xml:space="preserve"> </w:t>
+              <w:t xml:space="preserve">Grupo 1 : Social Toilet </w:t>
             </w:r>
           </w:p>
         </w:tc>
@@ -10674,21 +10060,7 @@
               <w:rPr>
                 <w:rFonts w:cs="Arial"/>
               </w:rPr>
-              <w:t xml:space="preserve">Grupo 1 : Social </w:t>
-            </w:r>
-            <w:proofErr w:type="spellStart"/>
-            <w:r>
-              <w:rPr>
-                <w:rFonts w:cs="Arial"/>
-              </w:rPr>
-              <w:t>Toilet</w:t>
-            </w:r>
-            <w:proofErr w:type="spellEnd"/>
-            <w:r>
-              <w:rPr>
-                <w:rFonts w:cs="Arial"/>
-              </w:rPr>
-              <w:t xml:space="preserve"> </w:t>
+              <w:t xml:space="preserve">Grupo 1 : Social Toilet </w:t>
             </w:r>
           </w:p>
         </w:tc>
@@ -11749,21 +11121,7 @@
               <w:rPr>
                 <w:rFonts w:cs="Arial"/>
               </w:rPr>
-              <w:t xml:space="preserve">Grupo 1 : Social </w:t>
-            </w:r>
-            <w:proofErr w:type="spellStart"/>
-            <w:r>
-              <w:rPr>
-                <w:rFonts w:cs="Arial"/>
-              </w:rPr>
-              <w:t>Toilet</w:t>
-            </w:r>
-            <w:proofErr w:type="spellEnd"/>
-            <w:r>
-              <w:rPr>
-                <w:rFonts w:cs="Arial"/>
-              </w:rPr>
-              <w:t xml:space="preserve"> </w:t>
+              <w:t xml:space="preserve">Grupo 1 : Social Toilet </w:t>
             </w:r>
           </w:p>
         </w:tc>
@@ -12468,15 +11826,7 @@
               <w:jc w:val="both"/>
             </w:pPr>
             <w:r>
-              <w:t xml:space="preserve">El sistema borra todos los sanitarios seleccionados y los filtros mostrando todos </w:t>
-            </w:r>
-            <w:proofErr w:type="spellStart"/>
-            <w:r>
-              <w:t>lo</w:t>
-            </w:r>
-            <w:proofErr w:type="spellEnd"/>
-            <w:r>
-              <w:t xml:space="preserve"> sanitarios.</w:t>
+              <w:t>El sistema borra todos los sanitarios seleccionados y los filtros mostrando todos lo sanitarios.</w:t>
             </w:r>
           </w:p>
           <w:p>
@@ -13192,21 +12542,7 @@
               <w:rPr>
                 <w:rFonts w:cs="Arial"/>
               </w:rPr>
-              <w:t xml:space="preserve">Grupo 1 : Social </w:t>
-            </w:r>
-            <w:proofErr w:type="spellStart"/>
-            <w:r>
-              <w:rPr>
-                <w:rFonts w:cs="Arial"/>
-              </w:rPr>
-              <w:t>Toilet</w:t>
-            </w:r>
-            <w:proofErr w:type="spellEnd"/>
-            <w:r>
-              <w:rPr>
-                <w:rFonts w:cs="Arial"/>
-              </w:rPr>
-              <w:t xml:space="preserve"> </w:t>
+              <w:t xml:space="preserve">Grupo 1 : Social Toilet </w:t>
             </w:r>
           </w:p>
         </w:tc>
@@ -14011,8 +13347,8 @@
     </w:tbl>
     <w:p/>
     <w:sectPr>
-      <w:headerReference w:type="default" r:id="rId7"/>
-      <w:footerReference w:type="default" r:id="rId8"/>
+      <w:headerReference w:type="default" r:id="rId9"/>
+      <w:footerReference w:type="default" r:id="rId10"/>
       <w:pgSz w:w="12240" w:h="15840"/>
       <w:pgMar w:top="1417" w:right="1701" w:bottom="1417" w:left="1701" w:header="0" w:footer="0" w:gutter="0"/>
       <w:cols w:space="720"/>
@@ -14022,6 +13358,31 @@
     </w:sectPr>
   </w:body>
 </w:document>
+</file>
+
+<file path=word/endnotes.xml><?xml version="1.0" encoding="utf-8"?>
+<w:endnotes xmlns:ve="http://schemas.openxmlformats.org/markup-compatibility/2006" xmlns:o="urn:schemas-microsoft-com:office:office" xmlns:r="http://schemas.openxmlformats.org/officeDocument/2006/relationships" xmlns:m="http://schemas.openxmlformats.org/officeDocument/2006/math" xmlns:v="urn:schemas-microsoft-com:vml" xmlns:wp="http://schemas.openxmlformats.org/drawingml/2006/wordprocessingDrawing" xmlns:w10="urn:schemas-microsoft-com:office:word" xmlns:w="http://schemas.openxmlformats.org/wordprocessingml/2006/main" xmlns:wne="http://schemas.microsoft.com/office/word/2006/wordml">
+  <w:endnote w:type="separator" w:id="0">
+    <w:p>
+      <w:pPr>
+        <w:spacing w:after="0" w:line="240" w:lineRule="auto"/>
+      </w:pPr>
+      <w:r>
+        <w:separator/>
+      </w:r>
+    </w:p>
+  </w:endnote>
+  <w:endnote w:type="continuationSeparator" w:id="1">
+    <w:p>
+      <w:pPr>
+        <w:spacing w:after="0" w:line="240" w:lineRule="auto"/>
+      </w:pPr>
+      <w:r>
+        <w:continuationSeparator/>
+      </w:r>
+    </w:p>
+  </w:endnote>
+</w:endnotes>
 </file>
 
 <file path=word/footer1.xml><?xml version="1.0" encoding="utf-8"?>
@@ -14062,7 +13423,7 @@
         <w:rFonts w:asciiTheme="majorHAnsi" w:hAnsiTheme="majorHAnsi"/>
         <w:noProof/>
       </w:rPr>
-      <w:t>3</w:t>
+      <w:t>2</w:t>
     </w:r>
     <w:r>
       <w:fldChar w:fldCharType="end"/>
@@ -14074,6 +13435,31 @@
     </w:pPr>
   </w:p>
 </w:ftr>
+</file>
+
+<file path=word/footnotes.xml><?xml version="1.0" encoding="utf-8"?>
+<w:footnotes xmlns:ve="http://schemas.openxmlformats.org/markup-compatibility/2006" xmlns:o="urn:schemas-microsoft-com:office:office" xmlns:r="http://schemas.openxmlformats.org/officeDocument/2006/relationships" xmlns:m="http://schemas.openxmlformats.org/officeDocument/2006/math" xmlns:v="urn:schemas-microsoft-com:vml" xmlns:wp="http://schemas.openxmlformats.org/drawingml/2006/wordprocessingDrawing" xmlns:w10="urn:schemas-microsoft-com:office:word" xmlns:w="http://schemas.openxmlformats.org/wordprocessingml/2006/main" xmlns:wne="http://schemas.microsoft.com/office/word/2006/wordml">
+  <w:footnote w:type="separator" w:id="0">
+    <w:p>
+      <w:pPr>
+        <w:spacing w:after="0" w:line="240" w:lineRule="auto"/>
+      </w:pPr>
+      <w:r>
+        <w:separator/>
+      </w:r>
+    </w:p>
+  </w:footnote>
+  <w:footnote w:type="continuationSeparator" w:id="1">
+    <w:p>
+      <w:pPr>
+        <w:spacing w:after="0" w:line="240" w:lineRule="auto"/>
+      </w:pPr>
+      <w:r>
+        <w:continuationSeparator/>
+      </w:r>
+    </w:p>
+  </w:footnote>
+</w:footnotes>
 </file>
 
 <file path=word/header1.xml><?xml version="1.0" encoding="utf-8"?>

</xml_diff>